<commit_message>
Atualizacao dos grupos do Trabalho 1 de Lab. ES
</commit_message>
<xml_diff>
--- a/aulas/lab-programacao/Roteiro-LabES.docx
+++ b/aulas/lab-programacao/Roteiro-LabES.docx
@@ -462,22 +462,233 @@
           <w:sz w:val="24"/>
           <w:szCs w:val="24"/>
         </w:rPr>
-        <w:t>Grupo 10: Desenvolvimento de aplicações Web usando Microsserviços</w:t>
-      </w:r>
-      <w:r>
-        <w:rPr>
+        <w:t xml:space="preserve">Grupo 10: Desenvolvimento de aplicações Web usando Microsserviços </w:t>
+      </w:r>
+    </w:p>
+    <w:p>
+      <w:pPr>
+        <w:pStyle w:val="ListParagraph"/>
+        <w:numPr>
+          <w:ilvl w:val="0"/>
+          <w:numId w:val="4"/>
+        </w:numPr>
+        <w:jc w:val="both"/>
+        <w:rPr>
+          <w:sz w:val="24"/>
+          <w:szCs w:val="24"/>
+        </w:rPr>
+      </w:pPr>
+      <w:r>
+        <w:rPr>
+          <w:sz w:val="24"/>
+          <w:szCs w:val="24"/>
+        </w:rPr>
+        <w:t xml:space="preserve">Grupo 11: Exemplo prático da ferramenta de integração contínua </w:t>
+      </w:r>
+      <w:r>
+        <w:rPr>
+          <w:rFonts w:ascii="Segoe UI" w:hAnsi="Segoe UI" w:cs="Segoe UI"/>
+          <w:color w:val="111111"/>
+          <w:shd w:val="clear" w:color="auto" w:fill="FFFFFF"/>
+        </w:rPr>
+        <w:t>Jenkins</w:t>
+      </w:r>
+    </w:p>
+    <w:p>
+      <w:pPr>
+        <w:jc w:val="both"/>
+        <w:rPr>
+          <w:b/>
+          <w:i/>
+          <w:sz w:val="24"/>
+          <w:szCs w:val="24"/>
+        </w:rPr>
+      </w:pPr>
+    </w:p>
+    <w:p>
+      <w:pPr>
+        <w:jc w:val="both"/>
+        <w:rPr>
+          <w:b/>
+          <w:sz w:val="24"/>
+          <w:szCs w:val="24"/>
+        </w:rPr>
+      </w:pPr>
+      <w:r>
+        <w:rPr>
+          <w:b/>
+          <w:i/>
+          <w:sz w:val="24"/>
+          <w:szCs w:val="24"/>
+        </w:rPr>
+        <w:t xml:space="preserve">Todos os trabalhos deverão ser </w:t>
+      </w:r>
+      <w:r>
+        <w:rPr>
+          <w:b/>
+          <w:i/>
+          <w:sz w:val="24"/>
+          <w:szCs w:val="24"/>
+        </w:rPr>
+        <w:t xml:space="preserve">enviados para </w:t>
+      </w:r>
+      <w:r>
+        <w:rPr>
+          <w:b/>
+          <w:i/>
+          <w:sz w:val="24"/>
+          <w:szCs w:val="24"/>
+        </w:rPr>
+        <w:t>SIGAA</w:t>
+      </w:r>
+      <w:r>
+        <w:rPr>
+          <w:b/>
+          <w:i/>
+          <w:sz w:val="24"/>
+          <w:szCs w:val="24"/>
+        </w:rPr>
+        <w:t>.</w:t>
+      </w:r>
+      <w:r>
+        <w:rPr>
+          <w:b/>
+          <w:i/>
+          <w:sz w:val="24"/>
+          <w:szCs w:val="24"/>
+        </w:rPr>
+        <w:t xml:space="preserve"> O arquivo README.md do repositório deverá conter</w:t>
+      </w:r>
+      <w:r>
+        <w:rPr>
+          <w:b/>
+          <w:i/>
+          <w:sz w:val="24"/>
+          <w:szCs w:val="24"/>
+        </w:rPr>
+        <w:t xml:space="preserve"> o nome </w:t>
+      </w:r>
+      <w:r>
+        <w:rPr>
+          <w:b/>
+          <w:i/>
+          <w:sz w:val="24"/>
+          <w:szCs w:val="24"/>
+        </w:rPr>
+        <w:t>completo do</w:t>
+      </w:r>
+      <w:r>
+        <w:rPr>
+          <w:b/>
+          <w:i/>
+          <w:sz w:val="24"/>
+          <w:szCs w:val="24"/>
+        </w:rPr>
+        <w:t xml:space="preserve">s integrantes do grupo bem como </w:t>
+      </w:r>
+      <w:r>
+        <w:rPr>
+          <w:b/>
+          <w:i/>
+          <w:sz w:val="24"/>
+          <w:szCs w:val="24"/>
+        </w:rPr>
+        <w:t>o</w:t>
+      </w:r>
+      <w:r>
+        <w:rPr>
+          <w:b/>
+          <w:i/>
+          <w:sz w:val="24"/>
+          <w:szCs w:val="24"/>
+        </w:rPr>
+        <w:t>s</w:t>
+      </w:r>
+      <w:r>
+        <w:rPr>
+          <w:b/>
+          <w:i/>
+          <w:sz w:val="24"/>
+          <w:szCs w:val="24"/>
+        </w:rPr>
+        <w:t xml:space="preserve"> seu</w:t>
+      </w:r>
+      <w:r>
+        <w:rPr>
+          <w:b/>
+          <w:i/>
+          <w:sz w:val="24"/>
+          <w:szCs w:val="24"/>
+        </w:rPr>
+        <w:t>s</w:t>
+      </w:r>
+      <w:r>
+        <w:rPr>
+          <w:b/>
+          <w:i/>
           <w:sz w:val="24"/>
           <w:szCs w:val="24"/>
         </w:rPr>
         <w:t xml:space="preserve"> </w:t>
       </w:r>
+      <w:r>
+        <w:rPr>
+          <w:b/>
+          <w:i/>
+          <w:sz w:val="24"/>
+          <w:szCs w:val="24"/>
+        </w:rPr>
+        <w:t xml:space="preserve">respectivos </w:t>
+      </w:r>
+      <w:r>
+        <w:rPr>
+          <w:b/>
+          <w:i/>
+          <w:sz w:val="24"/>
+          <w:szCs w:val="24"/>
+        </w:rPr>
+        <w:t>número</w:t>
+      </w:r>
+      <w:r>
+        <w:rPr>
+          <w:b/>
+          <w:i/>
+          <w:sz w:val="24"/>
+          <w:szCs w:val="24"/>
+        </w:rPr>
+        <w:t>s</w:t>
+      </w:r>
+      <w:r>
+        <w:rPr>
+          <w:b/>
+          <w:i/>
+          <w:sz w:val="24"/>
+          <w:szCs w:val="24"/>
+        </w:rPr>
+        <w:t xml:space="preserve"> de matrícula</w:t>
+      </w:r>
+      <w:r>
+        <w:rPr>
+          <w:b/>
+          <w:sz w:val="24"/>
+          <w:szCs w:val="24"/>
+        </w:rPr>
+        <w:t>.</w:t>
+      </w:r>
+      <w:r>
+        <w:rPr>
+          <w:b/>
+          <w:sz w:val="24"/>
+          <w:szCs w:val="24"/>
+        </w:rPr>
+        <w:t xml:space="preserve"> O grupo deverá informar a URL do repositório do Github contendo o Roteiro (Exemplo prático sobre o assunto).</w:t>
+      </w:r>
     </w:p>
     <w:p>
       <w:pPr>
         <w:jc w:val="both"/>
         <w:rPr>
           <w:b/>
-          <w:i/>
           <w:sz w:val="24"/>
           <w:szCs w:val="24"/>
         </w:rPr>
@@ -492,197 +703,8 @@
           <w:szCs w:val="24"/>
         </w:rPr>
       </w:pPr>
-      <w:r>
-        <w:rPr>
-          <w:b/>
-          <w:i/>
-          <w:sz w:val="24"/>
-          <w:szCs w:val="24"/>
-        </w:rPr>
-        <w:t xml:space="preserve">Todos os trabalhos deverão ser </w:t>
-      </w:r>
-      <w:r>
-        <w:rPr>
-          <w:b/>
-          <w:i/>
-          <w:sz w:val="24"/>
-          <w:szCs w:val="24"/>
-        </w:rPr>
-        <w:t xml:space="preserve">enviados para </w:t>
-      </w:r>
-      <w:r>
-        <w:rPr>
-          <w:b/>
-          <w:i/>
-          <w:sz w:val="24"/>
-          <w:szCs w:val="24"/>
-        </w:rPr>
-        <w:t>SIGAA</w:t>
-      </w:r>
-      <w:r>
-        <w:rPr>
-          <w:b/>
-          <w:i/>
-          <w:sz w:val="24"/>
-          <w:szCs w:val="24"/>
-        </w:rPr>
-        <w:t>.</w:t>
-      </w:r>
-      <w:r>
-        <w:rPr>
-          <w:b/>
-          <w:i/>
-          <w:sz w:val="24"/>
-          <w:szCs w:val="24"/>
-        </w:rPr>
-        <w:t xml:space="preserve"> O arquivo README.md do repositório deverá conter</w:t>
-      </w:r>
-      <w:r>
-        <w:rPr>
-          <w:b/>
-          <w:i/>
-          <w:sz w:val="24"/>
-          <w:szCs w:val="24"/>
-        </w:rPr>
-        <w:t xml:space="preserve"> o nome </w:t>
-      </w:r>
-      <w:r>
-        <w:rPr>
-          <w:b/>
-          <w:i/>
-          <w:sz w:val="24"/>
-          <w:szCs w:val="24"/>
-        </w:rPr>
-        <w:t>completo do</w:t>
-      </w:r>
-      <w:r>
-        <w:rPr>
-          <w:b/>
-          <w:i/>
-          <w:sz w:val="24"/>
-          <w:szCs w:val="24"/>
-        </w:rPr>
-        <w:t xml:space="preserve">s integrantes do grupo bem como </w:t>
-      </w:r>
-      <w:r>
-        <w:rPr>
-          <w:b/>
-          <w:i/>
-          <w:sz w:val="24"/>
-          <w:szCs w:val="24"/>
-        </w:rPr>
-        <w:t>o</w:t>
-      </w:r>
-      <w:r>
-        <w:rPr>
-          <w:b/>
-          <w:i/>
-          <w:sz w:val="24"/>
-          <w:szCs w:val="24"/>
-        </w:rPr>
-        <w:t>s</w:t>
-      </w:r>
-      <w:r>
-        <w:rPr>
-          <w:b/>
-          <w:i/>
-          <w:sz w:val="24"/>
-          <w:szCs w:val="24"/>
-        </w:rPr>
-        <w:t xml:space="preserve"> seu</w:t>
-      </w:r>
-      <w:r>
-        <w:rPr>
-          <w:b/>
-          <w:i/>
-          <w:sz w:val="24"/>
-          <w:szCs w:val="24"/>
-        </w:rPr>
-        <w:t>s</w:t>
-      </w:r>
-      <w:r>
-        <w:rPr>
-          <w:b/>
-          <w:i/>
-          <w:sz w:val="24"/>
-          <w:szCs w:val="24"/>
-        </w:rPr>
-        <w:t xml:space="preserve"> </w:t>
-      </w:r>
-      <w:r>
-        <w:rPr>
-          <w:b/>
-          <w:i/>
-          <w:sz w:val="24"/>
-          <w:szCs w:val="24"/>
-        </w:rPr>
-        <w:t xml:space="preserve">respectivos </w:t>
-      </w:r>
-      <w:r>
-        <w:rPr>
-          <w:b/>
-          <w:i/>
-          <w:sz w:val="24"/>
-          <w:szCs w:val="24"/>
-        </w:rPr>
-        <w:t>número</w:t>
-      </w:r>
-      <w:r>
-        <w:rPr>
-          <w:b/>
-          <w:i/>
-          <w:sz w:val="24"/>
-          <w:szCs w:val="24"/>
-        </w:rPr>
-        <w:t>s</w:t>
-      </w:r>
-      <w:r>
-        <w:rPr>
-          <w:b/>
-          <w:i/>
-          <w:sz w:val="24"/>
-          <w:szCs w:val="24"/>
-        </w:rPr>
-        <w:t xml:space="preserve"> de matrícula</w:t>
-      </w:r>
-      <w:r>
-        <w:rPr>
-          <w:b/>
-          <w:sz w:val="24"/>
-          <w:szCs w:val="24"/>
-        </w:rPr>
-        <w:t>.</w:t>
-      </w:r>
-      <w:r>
-        <w:rPr>
-          <w:b/>
-          <w:sz w:val="24"/>
-          <w:szCs w:val="24"/>
-        </w:rPr>
-        <w:t xml:space="preserve"> O grupo deverá informar a URL do repositório do Github contendo o Roteiro (Exemplo prático sobre o assunto).</w:t>
-      </w:r>
       <w:bookmarkStart w:id="0" w:name="_GoBack"/>
       <w:bookmarkEnd w:id="0"/>
-    </w:p>
-    <w:p>
-      <w:pPr>
-        <w:jc w:val="both"/>
-        <w:rPr>
-          <w:b/>
-          <w:sz w:val="24"/>
-          <w:szCs w:val="24"/>
-        </w:rPr>
-      </w:pPr>
-    </w:p>
-    <w:p>
-      <w:pPr>
-        <w:jc w:val="both"/>
-        <w:rPr>
-          <w:b/>
-          <w:sz w:val="24"/>
-          <w:szCs w:val="24"/>
-        </w:rPr>
-      </w:pPr>
     </w:p>
     <w:sectPr>
       <w:pgSz w:w="11906" w:h="16838"/>

</xml_diff>